<commit_message>
Added link to alpha report video
</commit_message>
<xml_diff>
--- a/Documentation/אלפא/דוח אלפא.docx
+++ b/Documentation/אלפא/דוח אלפא.docx
@@ -895,231 +895,54 @@
           </w:tcPr>
           <w:p>
             <w:pPr>
-              <w:spacing w:before="100" w:beforeAutospacing="1" w:after="100" w:afterAutospacing="1"/>
-              <w:rPr>
-                <w:rFonts w:cs="David"/>
-                <w:color w:val="555555"/>
-                <w:szCs w:val="21"/>
+              <w:rPr>
+                <w:rFonts w:cs="David" w:hint="cs"/>
+                <w:sz w:val="28"/>
+                <w:szCs w:val="28"/>
               </w:rPr>
             </w:pPr>
-            <w:r>
-              <w:rPr>
-                <w:rFonts w:cs="David"/>
-                <w:color w:val="555555"/>
-                <w:szCs w:val="21"/>
-                <w:rtl/>
-              </w:rPr>
-              <w:t>להקלטת מסך המחשב ודיבור מלווה, אפשר להיעזר במדריך והכלים במקור</w:t>
-            </w:r>
-            <w:r>
-              <w:rPr>
-                <w:rFonts w:cs="David"/>
-                <w:color w:val="555555"/>
-                <w:szCs w:val="21"/>
-              </w:rPr>
-              <w:t> </w:t>
-            </w:r>
-            <w:r>
-              <w:rPr>
-                <w:rStyle w:val="Strong"/>
-                <w:rFonts w:cs="David"/>
-                <w:color w:val="555555"/>
-                <w:szCs w:val="21"/>
-              </w:rPr>
-              <w:t>[6] - </w:t>
-            </w:r>
-            <w:r>
-              <w:rPr>
-                <w:rFonts w:cs="David"/>
-                <w:color w:val="555555"/>
-                <w:szCs w:val="21"/>
-                <w:rtl/>
-              </w:rPr>
-              <w:t>למשל</w:t>
-            </w:r>
-            <w:r>
-              <w:rPr>
-                <w:rFonts w:cs="David"/>
-                <w:color w:val="555555"/>
-                <w:szCs w:val="21"/>
-              </w:rPr>
-              <w:t xml:space="preserve"> screencast-o-matic, viewedit.com </w:t>
-            </w:r>
-            <w:r>
-              <w:rPr>
-                <w:rFonts w:cs="David"/>
-                <w:color w:val="555555"/>
-                <w:szCs w:val="21"/>
-                <w:rtl/>
-              </w:rPr>
-              <w:t xml:space="preserve">או </w:t>
-            </w:r>
             <w:hyperlink r:id="rId13" w:history="1">
               <w:r>
                 <w:rPr>
                   <w:rStyle w:val="Hyperlink"/>
-                  <w:rFonts w:cs="David"/>
+                  <w:rFonts w:cs="David" w:hint="eastAsia"/>
+                  <w:sz w:val="28"/>
+                  <w:szCs w:val="28"/>
+                  <w:rtl/>
                 </w:rPr>
-                <w:t>https://www.flashbackrecorder.com/express/</w:t>
+                <w:t>לחצו</w:t>
               </w:r>
-            </w:hyperlink>
-            <w:r>
-              <w:rPr>
-                <w:rFonts w:cs="David"/>
-              </w:rPr>
-              <w:t xml:space="preserve">  </w:t>
-            </w:r>
-            <w:r>
-              <w:rPr>
-                <w:rFonts w:cs="David"/>
-              </w:rPr>
-              <w:br/>
-            </w:r>
-            <w:hyperlink r:id="rId14" w:history="1">
               <w:r>
                 <w:rPr>
                   <w:rStyle w:val="Hyperlink"/>
                   <w:rFonts w:cs="David"/>
-                  <w:shd w:val="clear" w:color="auto" w:fill="FFFFFF"/>
+                  <w:sz w:val="28"/>
+                  <w:szCs w:val="28"/>
+                  <w:rtl/>
                 </w:rPr>
-                <w:t>https://shotcut.org/</w:t>
+                <w:t xml:space="preserve"> כ</w:t>
               </w:r>
-            </w:hyperlink>
-            <w:r>
-              <w:rPr>
-                <w:rFonts w:cs="David"/>
-                <w:color w:val="1155CC"/>
-                <w:u w:val="single"/>
-                <w:shd w:val="clear" w:color="auto" w:fill="FFFFFF"/>
-                <w:rtl/>
-              </w:rPr>
-              <w:t xml:space="preserve"> או </w:t>
-            </w:r>
-            <w:r>
-              <w:rPr>
-                <w:rFonts w:cs="David"/>
-                <w:color w:val="555555"/>
-                <w:szCs w:val="21"/>
-                <w:rtl/>
-              </w:rPr>
-              <w:t>באמצעים של תוכנות תקשורת כמו</w:t>
-            </w:r>
-            <w:r>
-              <w:rPr>
-                <w:rFonts w:cs="David"/>
-                <w:color w:val="555555"/>
-                <w:szCs w:val="21"/>
-              </w:rPr>
-              <w:t xml:space="preserve"> Google Hangout , Skype </w:t>
-            </w:r>
-            <w:r>
-              <w:rPr>
-                <w:rFonts w:cs="David"/>
-                <w:color w:val="555555"/>
-                <w:szCs w:val="21"/>
-                <w:rtl/>
-              </w:rPr>
-              <w:t>(היתרון של חלקם שנותנים שרות אחסון לסרטון ואפילו קוד להצגת הסרטון על גבי דף ההגשה). כמו כן מומלץ להתרשם מסרטוני המסירה ברשימת הפרויקטים משנה שעברה: בקישור המצורף</w:t>
-            </w:r>
-            <w:r>
-              <w:rPr>
-                <w:rFonts w:cs="David"/>
-                <w:color w:val="555555"/>
-                <w:szCs w:val="21"/>
-              </w:rPr>
-              <w:t>:</w:t>
-            </w:r>
-            <w:r>
-              <w:rPr>
-                <w:rFonts w:cs="David"/>
-                <w:color w:val="555555"/>
-                <w:szCs w:val="21"/>
-                <w:rtl/>
-              </w:rPr>
-              <w:t xml:space="preserve"> </w:t>
-            </w:r>
-          </w:p>
-          <w:p>
-            <w:pPr>
-              <w:pStyle w:val="NormalWeb"/>
-              <w:bidi/>
-              <w:spacing w:before="0" w:beforeAutospacing="0" w:after="150" w:afterAutospacing="0"/>
-              <w:rPr>
-                <w:rFonts w:ascii="David" w:hAnsi="David" w:cs="David"/>
-                <w:color w:val="555555"/>
-                <w:sz w:val="21"/>
-                <w:szCs w:val="21"/>
-              </w:rPr>
-            </w:pPr>
-          </w:p>
-          <w:p>
-            <w:pPr>
-              <w:pStyle w:val="NormalWeb"/>
-              <w:bidi/>
-              <w:spacing w:before="0" w:beforeAutospacing="0" w:after="150" w:afterAutospacing="0"/>
-              <w:rPr>
-                <w:rFonts w:ascii="David" w:hAnsi="David" w:cs="David"/>
-                <w:color w:val="555555"/>
-                <w:sz w:val="21"/>
-                <w:szCs w:val="21"/>
-              </w:rPr>
-            </w:pPr>
-            <w:r>
-              <w:rPr>
-                <w:rFonts w:ascii="David" w:hAnsi="David" w:cs="David"/>
-                <w:color w:val="555555"/>
-                <w:sz w:val="21"/>
-                <w:szCs w:val="21"/>
-                <w:rtl/>
-              </w:rPr>
-              <w:t>[6] הדרכה על הקלטת סרטונים </w:t>
-            </w:r>
-            <w:hyperlink r:id="rId15" w:history="1">
               <w:r>
                 <w:rPr>
                   <w:rStyle w:val="Hyperlink"/>
-                  <w:rFonts w:ascii="David" w:eastAsiaTheme="majorEastAsia" w:hAnsi="David" w:cs="David"/>
-                  <w:sz w:val="21"/>
-                  <w:szCs w:val="21"/>
+                  <w:rFonts w:cs="David"/>
+                  <w:sz w:val="28"/>
+                  <w:szCs w:val="28"/>
+                  <w:rtl/>
                 </w:rPr>
-                <w:t>http://the-openclass.org/core/item/30</w:t>
+                <w:t>א</w:t>
               </w:r>
-            </w:hyperlink>
-            <w:r>
-              <w:rPr>
-                <w:rFonts w:ascii="David" w:hAnsi="David" w:cs="David"/>
-                <w:color w:val="555555"/>
-                <w:sz w:val="21"/>
-                <w:szCs w:val="21"/>
-                <w:rtl/>
-              </w:rPr>
-              <w:t xml:space="preserve"> וגם עם </w:t>
-            </w:r>
-            <w:hyperlink r:id="rId16" w:history="1">
               <w:r>
                 <w:rPr>
                   <w:rStyle w:val="Hyperlink"/>
-                  <w:rFonts w:ascii="David" w:eastAsiaTheme="majorEastAsia" w:hAnsi="David" w:cs="David"/>
+                  <w:rFonts w:cs="David"/>
+                  <w:sz w:val="28"/>
+                  <w:szCs w:val="28"/>
+                  <w:rtl/>
                 </w:rPr>
-                <w:t>https://www.flashbackrecorder.com/</w:t>
+                <w:t>ן לפתיחה</w:t>
               </w:r>
             </w:hyperlink>
-          </w:p>
-          <w:p>
-            <w:pPr>
-              <w:rPr>
-                <w:rFonts w:cs="David"/>
-              </w:rPr>
-            </w:pPr>
-          </w:p>
-          <w:p>
-            <w:pPr>
-              <w:rPr>
-                <w:rFonts w:cs="David"/>
-                <w:sz w:val="28"/>
-                <w:szCs w:val="28"/>
-              </w:rPr>
-            </w:pPr>
           </w:p>
         </w:tc>
       </w:tr>
@@ -14013,7 +13836,7 @@
                     </pic:cNvPicPr>
                   </pic:nvPicPr>
                   <pic:blipFill>
-                    <a:blip r:embed="rId17">
+                    <a:blip r:embed="rId14">
                       <a:extLst>
                         <a:ext uri="{28A0092B-C50C-407E-A947-70E740481C1C}">
                           <a14:useLocalDpi xmlns:a14="http://schemas.microsoft.com/office/drawing/2010/main" val="0"/>
@@ -14146,7 +13969,7 @@
                     </pic:cNvPicPr>
                   </pic:nvPicPr>
                   <pic:blipFill>
-                    <a:blip r:embed="rId18">
+                    <a:blip r:embed="rId15">
                       <a:extLst>
                         <a:ext uri="{28A0092B-C50C-407E-A947-70E740481C1C}">
                           <a14:useLocalDpi xmlns:a14="http://schemas.microsoft.com/office/drawing/2010/main" val="0"/>
@@ -14389,7 +14212,7 @@
                     </pic:cNvPicPr>
                   </pic:nvPicPr>
                   <pic:blipFill>
-                    <a:blip r:embed="rId19">
+                    <a:blip r:embed="rId16">
                       <a:extLst>
                         <a:ext uri="{28A0092B-C50C-407E-A947-70E740481C1C}">
                           <a14:useLocalDpi xmlns:a14="http://schemas.microsoft.com/office/drawing/2010/main" val="0"/>
@@ -14490,7 +14313,7 @@
                     </pic:cNvPicPr>
                   </pic:nvPicPr>
                   <pic:blipFill>
-                    <a:blip r:embed="rId20">
+                    <a:blip r:embed="rId17">
                       <a:extLst>
                         <a:ext uri="{28A0092B-C50C-407E-A947-70E740481C1C}">
                           <a14:useLocalDpi xmlns:a14="http://schemas.microsoft.com/office/drawing/2010/main" val="0"/>
@@ -14594,7 +14417,7 @@
           <w:rtl/>
         </w:rPr>
       </w:pPr>
-      <w:hyperlink r:id="rId21" w:history="1">
+      <w:hyperlink r:id="rId18" w:history="1">
         <w:r>
           <w:rPr>
             <w:rStyle w:val="Hyperlink"/>
@@ -14633,7 +14456,7 @@
         </w:rPr>
         <w:br/>
       </w:r>
-      <w:hyperlink r:id="rId22" w:history="1">
+      <w:hyperlink r:id="rId19" w:history="1">
         <w:r>
           <w:rPr>
             <w:rStyle w:val="Hyperlink"/>
@@ -14670,7 +14493,7 @@
         </w:rPr>
         <w:br/>
       </w:r>
-      <w:hyperlink r:id="rId23" w:history="1">
+      <w:hyperlink r:id="rId20" w:history="1">
         <w:r>
           <w:rPr>
             <w:rStyle w:val="Hyperlink"/>
@@ -14683,8 +14506,8 @@
       </w:hyperlink>
     </w:p>
     <w:sectPr>
-      <w:headerReference w:type="default" r:id="rId24"/>
-      <w:footerReference w:type="default" r:id="rId25"/>
+      <w:headerReference w:type="default" r:id="rId21"/>
+      <w:footerReference w:type="default" r:id="rId22"/>
       <w:pgSz w:w="11906" w:h="16838"/>
       <w:pgMar w:top="2658" w:right="1700" w:bottom="1797" w:left="1701" w:header="426" w:footer="708" w:gutter="0"/>
       <w:cols w:space="708"/>
@@ -19770,25 +19593,16 @@
 </file>
 
 <file path=customXml/item1.xml><?xml version="1.0" encoding="utf-8"?>
+<b:Sources xmlns:b="http://schemas.openxmlformats.org/officeDocument/2006/bibliography" xmlns="http://schemas.openxmlformats.org/officeDocument/2006/bibliography" SelectedStyle="\APASixthEditionOfficeOnline.xsl" StyleName="APA" Version="6"/>
+</file>
+
+<file path=customXml/item2.xml><?xml version="1.0" encoding="utf-8"?>
 <p:properties xmlns:p="http://schemas.microsoft.com/office/2006/metadata/properties" xmlns:xsi="http://www.w3.org/2001/XMLSchema-instance" xmlns:pc="http://schemas.microsoft.com/office/infopath/2007/PartnerControls">
   <documentManagement/>
 </p:properties>
 </file>
 
-<file path=customXml/item2.xml><?xml version="1.0" encoding="utf-8"?>
-<b:Sources xmlns:b="http://schemas.openxmlformats.org/officeDocument/2006/bibliography" xmlns="http://schemas.openxmlformats.org/officeDocument/2006/bibliography" SelectedStyle="\APASixthEditionOfficeOnline.xsl" StyleName="APA" Version="6"/>
-</file>
-
 <file path=customXml/item3.xml><?xml version="1.0" encoding="utf-8"?>
-<?mso-contentType ?>
-<FormTemplates xmlns="http://schemas.microsoft.com/sharepoint/v3/contenttype/forms">
-  <Display>DocumentLibraryForm</Display>
-  <Edit>DocumentLibraryForm</Edit>
-  <New>DocumentLibraryForm</New>
-</FormTemplates>
-</file>
-
-<file path=customXml/item4.xml><?xml version="1.0" encoding="utf-8"?>
 <ct:contentTypeSchema xmlns:ct="http://schemas.microsoft.com/office/2006/metadata/contentType" xmlns:ma="http://schemas.microsoft.com/office/2006/metadata/properties/metaAttributes" ct:_="" ma:_="" ma:contentTypeName="Document" ma:contentTypeID="0x010100DC39399E82D9BE448D3B4C8051BFD436" ma:contentTypeVersion="5" ma:contentTypeDescription="Create a new document." ma:contentTypeScope="" ma:versionID="e94ced37d9978c9744804ea3aed103df">
   <xsd:schema xmlns:xsd="http://www.w3.org/2001/XMLSchema" xmlns:xs="http://www.w3.org/2001/XMLSchema" xmlns:p="http://schemas.microsoft.com/office/2006/metadata/properties" xmlns:ns3="f09484fb-1ecd-4e32-8500-8eeb3a051a6c" xmlns:ns4="2dbf30a3-2e13-497a-a06b-58052ba40f71" targetNamespace="http://schemas.microsoft.com/office/2006/metadata/properties" ma:root="true" ma:fieldsID="af31fdd5cb53273b70e1f123891289e7" ns3:_="" ns4:_="">
     <xsd:import namespace="f09484fb-1ecd-4e32-8500-8eeb3a051a6c"/>
@@ -19959,7 +19773,24 @@
 </ct:contentTypeSchema>
 </file>
 
+<file path=customXml/item4.xml><?xml version="1.0" encoding="utf-8"?>
+<?mso-contentType ?>
+<FormTemplates xmlns="http://schemas.microsoft.com/sharepoint/v3/contenttype/forms">
+  <Display>DocumentLibraryForm</Display>
+  <Edit>DocumentLibraryForm</Edit>
+  <New>DocumentLibraryForm</New>
+</FormTemplates>
+</file>
+
 <file path=customXml/itemProps1.xml><?xml version="1.0" encoding="utf-8"?>
+<ds:datastoreItem xmlns:ds="http://schemas.openxmlformats.org/officeDocument/2006/customXml" ds:itemID="{A909BC19-E706-4DB8-AC11-5F722F95C6B4}">
+  <ds:schemaRefs>
+    <ds:schemaRef ds:uri="http://schemas.openxmlformats.org/officeDocument/2006/bibliography"/>
+  </ds:schemaRefs>
+</ds:datastoreItem>
+</file>
+
+<file path=customXml/itemProps2.xml><?xml version="1.0" encoding="utf-8"?>
 <ds:datastoreItem xmlns:ds="http://schemas.openxmlformats.org/officeDocument/2006/customXml" ds:itemID="{55951542-BE3C-4BB8-B31E-03A086260386}">
   <ds:schemaRefs>
     <ds:schemaRef ds:uri="http://schemas.microsoft.com/office/2006/metadata/properties"/>
@@ -19968,23 +19799,7 @@
 </ds:datastoreItem>
 </file>
 
-<file path=customXml/itemProps2.xml><?xml version="1.0" encoding="utf-8"?>
-<ds:datastoreItem xmlns:ds="http://schemas.openxmlformats.org/officeDocument/2006/customXml" ds:itemID="{A909BC19-E706-4DB8-AC11-5F722F95C6B4}">
-  <ds:schemaRefs>
-    <ds:schemaRef ds:uri="http://schemas.openxmlformats.org/officeDocument/2006/bibliography"/>
-  </ds:schemaRefs>
-</ds:datastoreItem>
-</file>
-
 <file path=customXml/itemProps3.xml><?xml version="1.0" encoding="utf-8"?>
-<ds:datastoreItem xmlns:ds="http://schemas.openxmlformats.org/officeDocument/2006/customXml" ds:itemID="{5E2C2BFD-BEDF-4136-8D49-2A3C2401403F}">
-  <ds:schemaRefs>
-    <ds:schemaRef ds:uri="http://schemas.microsoft.com/sharepoint/v3/contenttype/forms"/>
-  </ds:schemaRefs>
-</ds:datastoreItem>
-</file>
-
-<file path=customXml/itemProps4.xml><?xml version="1.0" encoding="utf-8"?>
 <ds:datastoreItem xmlns:ds="http://schemas.openxmlformats.org/officeDocument/2006/customXml" ds:itemID="{402F4FDD-78E6-47CE-A6F7-B815FB7429A1}">
   <ds:schemaRefs>
     <ds:schemaRef ds:uri="http://schemas.microsoft.com/office/2006/metadata/contentType"/>
@@ -20001,4 +19816,12 @@
     <ds:schemaRef ds:uri="http://schemas.microsoft.com/internal/obd"/>
   </ds:schemaRefs>
 </ds:datastoreItem>
+</file>
+
+<file path=customXml/itemProps4.xml><?xml version="1.0" encoding="utf-8"?>
+<ds:datastoreItem xmlns:ds="http://schemas.openxmlformats.org/officeDocument/2006/customXml" ds:itemID="{5E2C2BFD-BEDF-4136-8D49-2A3C2401403F}">
+  <ds:schemaRefs>
+    <ds:schemaRef ds:uri="http://schemas.microsoft.com/sharepoint/v3/contenttype/forms"/>
+  </ds:schemaRefs>
+</ds:datastoreItem>
 </file>
</xml_diff>

<commit_message>
Working on hdfs module
</commit_message>
<xml_diff>
--- a/Documentation/אלפא/דוח אלפא.docx
+++ b/Documentation/אלפא/דוח אלפא.docx
@@ -1,6 +1,6 @@
 
 <file path=word/document.xml><?xml version="1.0" encoding="utf-8"?>
-<w:document xmlns:wpc="http://schemas.microsoft.com/office/word/2010/wordprocessingCanvas" xmlns:cx="http://schemas.microsoft.com/office/drawing/2014/chartex" xmlns:cx1="http://schemas.microsoft.com/office/drawing/2015/9/8/chartex" xmlns:cx2="http://schemas.microsoft.com/office/drawing/2015/10/21/chartex" xmlns:cx3="http://schemas.microsoft.com/office/drawing/2016/5/9/chartex" xmlns:cx4="http://schemas.microsoft.com/office/drawing/2016/5/10/chartex" xmlns:cx5="http://schemas.microsoft.com/office/drawing/2016/5/11/chartex" xmlns:cx6="http://schemas.microsoft.com/office/drawing/2016/5/12/chartex" xmlns:cx7="http://schemas.microsoft.com/office/drawing/2016/5/13/chartex" xmlns:cx8="http://schemas.microsoft.com/office/drawing/2016/5/14/chartex" xmlns:mc="http://schemas.openxmlformats.org/markup-compatibility/2006" xmlns:aink="http://schemas.microsoft.com/office/drawing/2016/ink" xmlns:am3d="http://schemas.microsoft.com/office/drawing/2017/model3d" xmlns:o="urn:schemas-microsoft-com:office:office" xmlns:r="http://schemas.openxmlformats.org/officeDocument/2006/relationships" xmlns:m="http://schemas.openxmlformats.org/officeDocument/2006/math" xmlns:v="urn:schemas-microsoft-com:vml" xmlns:wp14="http://schemas.microsoft.com/office/word/2010/wordprocessingDrawing" xmlns:wp="http://schemas.openxmlformats.org/drawingml/2006/wordprocessingDrawing" xmlns:w10="urn:schemas-microsoft-com:office:word" xmlns:w="http://schemas.openxmlformats.org/wordprocessingml/2006/main" xmlns:w14="http://schemas.microsoft.com/office/word/2010/wordml" xmlns:w15="http://schemas.microsoft.com/office/word/2012/wordml" xmlns:w16cex="http://schemas.microsoft.com/office/word/2018/wordml/cex" xmlns:w16cid="http://schemas.microsoft.com/office/word/2016/wordml/cid" xmlns:w16="http://schemas.microsoft.com/office/word/2018/wordml" xmlns:w16sdtdh="http://schemas.microsoft.com/office/word/2020/wordml/sdtdatahash" xmlns:w16se="http://schemas.microsoft.com/office/word/2015/wordml/symex" xmlns:wpg="http://schemas.microsoft.com/office/word/2010/wordprocessingGroup" xmlns:wpi="http://schemas.microsoft.com/office/word/2010/wordprocessingInk" xmlns:wne="http://schemas.microsoft.com/office/word/2006/wordml" xmlns:wps="http://schemas.microsoft.com/office/word/2010/wordprocessingShape" mc:Ignorable="w14 w15 w16se w16cid w16 w16cex w16sdtdh wp14">
+<w:document xmlns:wpc="http://schemas.microsoft.com/office/word/2010/wordprocessingCanvas" xmlns:cx="http://schemas.microsoft.com/office/drawing/2014/chartex" xmlns:cx1="http://schemas.microsoft.com/office/drawing/2015/9/8/chartex" xmlns:cx2="http://schemas.microsoft.com/office/drawing/2015/10/21/chartex" xmlns:cx3="http://schemas.microsoft.com/office/drawing/2016/5/9/chartex" xmlns:cx4="http://schemas.microsoft.com/office/drawing/2016/5/10/chartex" xmlns:cx5="http://schemas.microsoft.com/office/drawing/2016/5/11/chartex" xmlns:cx6="http://schemas.microsoft.com/office/drawing/2016/5/12/chartex" xmlns:cx7="http://schemas.microsoft.com/office/drawing/2016/5/13/chartex" xmlns:cx8="http://schemas.microsoft.com/office/drawing/2016/5/14/chartex" xmlns:mc="http://schemas.openxmlformats.org/markup-compatibility/2006" xmlns:aink="http://schemas.microsoft.com/office/drawing/2016/ink" xmlns:am3d="http://schemas.microsoft.com/office/drawing/2017/model3d" xmlns:o="urn:schemas-microsoft-com:office:office" xmlns:oel="http://schemas.microsoft.com/office/2019/extlst" xmlns:r="http://schemas.openxmlformats.org/officeDocument/2006/relationships" xmlns:m="http://schemas.openxmlformats.org/officeDocument/2006/math" xmlns:v="urn:schemas-microsoft-com:vml" xmlns:wp14="http://schemas.microsoft.com/office/word/2010/wordprocessingDrawing" xmlns:wp="http://schemas.openxmlformats.org/drawingml/2006/wordprocessingDrawing" xmlns:w10="urn:schemas-microsoft-com:office:word" xmlns:w="http://schemas.openxmlformats.org/wordprocessingml/2006/main" xmlns:w14="http://schemas.microsoft.com/office/word/2010/wordml" xmlns:w15="http://schemas.microsoft.com/office/word/2012/wordml" xmlns:w16cex="http://schemas.microsoft.com/office/word/2018/wordml/cex" xmlns:w16cid="http://schemas.microsoft.com/office/word/2016/wordml/cid" xmlns:w16="http://schemas.microsoft.com/office/word/2018/wordml" xmlns:w16sdtdh="http://schemas.microsoft.com/office/word/2020/wordml/sdtdatahash" xmlns:w16se="http://schemas.microsoft.com/office/word/2015/wordml/symex" xmlns:wpg="http://schemas.microsoft.com/office/word/2010/wordprocessingGroup" xmlns:wpi="http://schemas.microsoft.com/office/word/2010/wordprocessingInk" xmlns:wne="http://schemas.microsoft.com/office/word/2006/wordml" xmlns:wps="http://schemas.microsoft.com/office/word/2010/wordprocessingShape" mc:Ignorable="w14 w15 w16se w16cid w16 w16cex w16sdtdh wp14">
   <w:body>
     <w:p>
       <w:pPr>
@@ -28,6 +28,7 @@
     <w:p>
       <w:pPr>
         <w:spacing w:line="360" w:lineRule="auto"/>
+        <w:ind w:left="720" w:hanging="720"/>
         <w:jc w:val="center"/>
         <w:rPr>
           <w:rFonts w:cs="David"/>
@@ -51,6 +52,7 @@
     <w:p>
       <w:pPr>
         <w:spacing w:line="360" w:lineRule="auto"/>
+        <w:ind w:left="720" w:hanging="720"/>
         <w:jc w:val="center"/>
         <w:rPr>
           <w:rFonts w:cs="David"/>
@@ -82,6 +84,7 @@
     <w:p>
       <w:pPr>
         <w:spacing w:line="360" w:lineRule="auto"/>
+        <w:ind w:left="720" w:hanging="720"/>
         <w:rPr>
           <w:rFonts w:cs="David"/>
           <w:b/>
@@ -95,6 +98,7 @@
     <w:p>
       <w:pPr>
         <w:spacing w:line="360" w:lineRule="auto"/>
+        <w:ind w:left="720" w:hanging="720"/>
         <w:rPr>
           <w:rFonts w:cs="David"/>
           <w:b/>
@@ -119,6 +123,7 @@
     <w:p>
       <w:pPr>
         <w:spacing w:line="360" w:lineRule="auto"/>
+        <w:ind w:left="720" w:hanging="720"/>
         <w:rPr>
           <w:rFonts w:cs="David"/>
           <w:b/>
@@ -239,6 +244,7 @@
           <w:rtl/>
         </w:rPr>
       </w:pPr>
+      <w:bookmarkStart w:id="0" w:name="_Hlk104496882"/>
       <w:r>
         <w:rPr>
           <w:rFonts w:cs="David"/>
@@ -533,6 +539,7 @@
         <w:br w:type="page"/>
       </w:r>
     </w:p>
+    <w:bookmarkEnd w:id="0"/>
     <w:p>
       <w:pPr>
         <w:rPr>
@@ -1243,7 +1250,7 @@
             <w:pPr>
               <w:bidi w:val="0"/>
               <w:rPr>
-                <w:rFonts w:eastAsiaTheme="minorEastAsia" w:cs="David" w:hint="eastAsia"/>
+                <w:rFonts w:eastAsiaTheme="minorEastAsia" w:cs="David"/>
                 <w:sz w:val="28"/>
                 <w:szCs w:val="28"/>
                 <w:lang w:eastAsia="ja-JP"/>
@@ -1386,6 +1393,7 @@
           <w:rtl/>
         </w:rPr>
       </w:pPr>
+      <w:bookmarkStart w:id="1" w:name="_Hlk104496948"/>
     </w:p>
     <w:p>
       <w:pPr>
@@ -1902,6 +1910,7 @@
         <w:t>גודל הגוף,מבנה וכו').</w:t>
       </w:r>
     </w:p>
+    <w:bookmarkEnd w:id="1"/>
     <w:p>
       <w:pPr>
         <w:rPr>
@@ -4776,7 +4785,7 @@
           <w:rtl/>
         </w:rPr>
       </w:pPr>
-      <w:bookmarkStart w:id="0" w:name="_Toc92658351"/>
+      <w:bookmarkStart w:id="2" w:name="_Toc92658351"/>
       <w:r>
         <w:rPr>
           <w:rFonts w:ascii="David" w:hAnsi="David" w:cs="David"/>
@@ -4784,7 +4793,7 @@
         </w:rPr>
         <w:t>מבוא</w:t>
       </w:r>
-      <w:bookmarkEnd w:id="0"/>
+      <w:bookmarkEnd w:id="2"/>
       <w:r>
         <w:rPr>
           <w:rFonts w:ascii="David" w:hAnsi="David" w:cs="David"/>
@@ -4958,7 +4967,7 @@
           <w:rFonts w:ascii="David" w:hAnsi="David" w:cs="David"/>
         </w:rPr>
       </w:pPr>
-      <w:bookmarkStart w:id="1" w:name="_Toc92658352"/>
+      <w:bookmarkStart w:id="3" w:name="_Toc92658352"/>
       <w:r>
         <w:rPr>
           <w:rFonts w:ascii="David" w:hAnsi="David" w:cs="David"/>
@@ -4966,7 +4975,7 @@
         </w:rPr>
         <w:t>תיאור הבעיה</w:t>
       </w:r>
-      <w:bookmarkEnd w:id="1"/>
+      <w:bookmarkEnd w:id="3"/>
     </w:p>
     <w:p>
       <w:pPr>
@@ -5371,9 +5380,9 @@
           <w:rtl/>
         </w:rPr>
       </w:pPr>
-      <w:bookmarkStart w:id="2" w:name="_סקירת_עבודות_דומות"/>
-      <w:bookmarkStart w:id="3" w:name="_Toc92658353"/>
-      <w:bookmarkEnd w:id="2"/>
+      <w:bookmarkStart w:id="4" w:name="_סקירת_עבודות_דומות"/>
+      <w:bookmarkStart w:id="5" w:name="_Toc92658353"/>
+      <w:bookmarkEnd w:id="4"/>
       <w:r>
         <w:rPr>
           <w:rFonts w:ascii="David" w:hAnsi="David" w:cs="David"/>
@@ -5381,7 +5390,7 @@
         </w:rPr>
         <w:t>סקירת עבודות דומות</w:t>
       </w:r>
-      <w:bookmarkEnd w:id="3"/>
+      <w:bookmarkEnd w:id="5"/>
     </w:p>
     <w:p>
       <w:pPr>
@@ -5801,27 +5810,7 @@
             <w:szCs w:val="21"/>
             <w:rtl/>
           </w:rPr>
-          <w:t>רשימ</w:t>
-        </w:r>
-        <w:r>
-          <w:rPr>
-            <w:rStyle w:val="Hyperlink"/>
-            <w:rFonts w:ascii="David" w:hAnsi="David"/>
-            <w:sz w:val="21"/>
-            <w:szCs w:val="21"/>
-            <w:rtl/>
-          </w:rPr>
-          <w:t>ת</w:t>
-        </w:r>
-        <w:r>
-          <w:rPr>
-            <w:rStyle w:val="Hyperlink"/>
-            <w:rFonts w:ascii="David" w:hAnsi="David"/>
-            <w:sz w:val="21"/>
-            <w:szCs w:val="21"/>
-            <w:rtl/>
-          </w:rPr>
-          <w:t xml:space="preserve"> הספרות</w:t>
+          <w:t>רשימת הספרות</w:t>
         </w:r>
       </w:hyperlink>
       <w:r>
@@ -5846,7 +5835,7 @@
           <w:rtl/>
         </w:rPr>
       </w:pPr>
-      <w:bookmarkStart w:id="4" w:name="_Toc92658354"/>
+      <w:bookmarkStart w:id="6" w:name="_Toc92658354"/>
       <w:r>
         <w:rPr>
           <w:rFonts w:ascii="David" w:hAnsi="David" w:cs="David"/>
@@ -5854,7 +5843,7 @@
         </w:rPr>
         <w:t>תיאור הפתרון</w:t>
       </w:r>
-      <w:bookmarkEnd w:id="4"/>
+      <w:bookmarkEnd w:id="6"/>
       <w:r>
         <w:rPr>
           <w:rFonts w:ascii="David" w:hAnsi="David" w:cs="David"/>
@@ -5871,7 +5860,7 @@
           <w:rtl/>
         </w:rPr>
       </w:pPr>
-      <w:bookmarkStart w:id="5" w:name="_Toc92658355"/>
+      <w:bookmarkStart w:id="7" w:name="_Toc92658355"/>
       <w:r>
         <w:rPr>
           <w:rFonts w:ascii="David" w:hAnsi="David" w:cs="David"/>
@@ -5879,7 +5868,7 @@
         </w:rPr>
         <w:t>דרישות ואפיון  הפתרון</w:t>
       </w:r>
-      <w:bookmarkEnd w:id="5"/>
+      <w:bookmarkEnd w:id="7"/>
       <w:r>
         <w:rPr>
           <w:rFonts w:ascii="David" w:hAnsi="David" w:cs="David"/>
@@ -5925,7 +5914,7 @@
           <w:rtl/>
         </w:rPr>
       </w:pPr>
-      <w:bookmarkStart w:id="6" w:name="_Toc92658356"/>
+      <w:bookmarkStart w:id="8" w:name="_Toc92658356"/>
       <w:r>
         <w:rPr>
           <w:rFonts w:ascii="David" w:hAnsi="David" w:cs="David"/>
@@ -5947,7 +5936,7 @@
         </w:rPr>
         <w:t xml:space="preserve"> מבחינת הנדסת תוכנה</w:t>
       </w:r>
-      <w:bookmarkEnd w:id="6"/>
+      <w:bookmarkEnd w:id="8"/>
     </w:p>
     <w:p>
       <w:pPr>
@@ -6333,7 +6322,7 @@
           <w:highlight w:val="cyan"/>
         </w:rPr>
       </w:pPr>
-      <w:bookmarkStart w:id="7" w:name="_Toc92658357"/>
+      <w:bookmarkStart w:id="9" w:name="_Toc92658357"/>
       <w:r>
         <w:rPr>
           <w:rFonts w:ascii="David" w:hAnsi="David" w:cs="David"/>
@@ -6341,7 +6330,7 @@
         </w:rPr>
         <w:t>המשך הפרק תיאור הפתרון</w:t>
       </w:r>
-      <w:bookmarkEnd w:id="7"/>
+      <w:bookmarkEnd w:id="9"/>
     </w:p>
     <w:p>
       <w:pPr>
@@ -6403,7 +6392,7 @@
           <w:rtl/>
         </w:rPr>
       </w:pPr>
-      <w:bookmarkStart w:id="8" w:name="_Toc92658358"/>
+      <w:bookmarkStart w:id="10" w:name="_Toc92658358"/>
       <w:r>
         <w:rPr>
           <w:rFonts w:cs="David"/>
@@ -6411,7 +6400,7 @@
         </w:rPr>
         <w:t>רכיבים</w:t>
       </w:r>
-      <w:bookmarkEnd w:id="8"/>
+      <w:bookmarkEnd w:id="10"/>
     </w:p>
     <w:p>
       <w:pPr>
@@ -6658,9 +6647,9 @@
           <w:rtl/>
         </w:rPr>
       </w:pPr>
-      <w:bookmarkStart w:id="9" w:name="_תהליכים_ונתוני_המערכת"/>
-      <w:bookmarkStart w:id="10" w:name="_Toc92658359"/>
-      <w:bookmarkEnd w:id="9"/>
+      <w:bookmarkStart w:id="11" w:name="_תהליכים_ונתוני_המערכת"/>
+      <w:bookmarkStart w:id="12" w:name="_Toc92658359"/>
+      <w:bookmarkEnd w:id="11"/>
       <w:r>
         <w:rPr>
           <w:rFonts w:cs="David"/>
@@ -6682,7 +6671,7 @@
         </w:rPr>
         <w:t xml:space="preserve"> המערכת</w:t>
       </w:r>
-      <w:bookmarkEnd w:id="10"/>
+      <w:bookmarkEnd w:id="12"/>
     </w:p>
     <w:p>
       <w:pPr>
@@ -6926,7 +6915,7 @@
           <w:rtl/>
         </w:rPr>
       </w:pPr>
-      <w:bookmarkStart w:id="11" w:name="_Toc92658360"/>
+      <w:bookmarkStart w:id="13" w:name="_Toc92658360"/>
       <w:r>
         <w:rPr>
           <w:rFonts w:cs="David"/>
@@ -6934,7 +6923,7 @@
         </w:rPr>
         <w:t>תיאור הכלים המשמשים לפתרון</w:t>
       </w:r>
-      <w:bookmarkEnd w:id="11"/>
+      <w:bookmarkEnd w:id="13"/>
       <w:r>
         <w:rPr>
           <w:rFonts w:cs="David"/>
@@ -7445,7 +7434,7 @@
           <w:rtl/>
         </w:rPr>
       </w:pPr>
-      <w:bookmarkStart w:id="12" w:name="_Toc92658361"/>
+      <w:bookmarkStart w:id="14" w:name="_Toc92658361"/>
       <w:r>
         <w:rPr>
           <w:rFonts w:ascii="David" w:hAnsi="David" w:cs="David" w:hint="cs"/>
@@ -7454,7 +7443,7 @@
         <w:lastRenderedPageBreak/>
         <w:t>סטאטוס הפרויקט</w:t>
       </w:r>
-      <w:bookmarkEnd w:id="12"/>
+      <w:bookmarkEnd w:id="14"/>
     </w:p>
     <w:p>
       <w:pPr>
@@ -7867,7 +7856,7 @@
           <w:rtl/>
         </w:rPr>
       </w:pPr>
-      <w:bookmarkStart w:id="13" w:name="_Toc92658362"/>
+      <w:bookmarkStart w:id="15" w:name="_Toc92658362"/>
       <w:r>
         <w:rPr>
           <w:rFonts w:ascii="David" w:hAnsi="David" w:cs="David"/>
@@ -7875,7 +7864,7 @@
         </w:rPr>
         <w:t>תכנית בדיקות</w:t>
       </w:r>
-      <w:bookmarkEnd w:id="13"/>
+      <w:bookmarkEnd w:id="15"/>
       <w:r>
         <w:rPr>
           <w:rFonts w:ascii="David" w:hAnsi="David" w:cs="David"/>
@@ -7936,7 +7925,7 @@
           <w:lang w:eastAsia="ja-JP"/>
         </w:rPr>
       </w:pPr>
-      <w:bookmarkStart w:id="14" w:name="_Toc92658363"/>
+      <w:bookmarkStart w:id="16" w:name="_Toc92658363"/>
       <w:r>
         <w:rPr>
           <w:rFonts w:ascii="David" w:hAnsi="David" w:cs="David"/>
@@ -7945,7 +7934,7 @@
         </w:rPr>
         <w:t>בדיקות יחידה</w:t>
       </w:r>
-      <w:bookmarkEnd w:id="14"/>
+      <w:bookmarkEnd w:id="16"/>
     </w:p>
     <w:p>
       <w:pPr>
@@ -8171,7 +8160,7 @@
                 <w:lang w:eastAsia="ja-JP"/>
               </w:rPr>
             </w:pPr>
-            <w:bookmarkStart w:id="15" w:name="_Hlk92656674"/>
+            <w:bookmarkStart w:id="17" w:name="_Hlk92656674"/>
             <w:r>
               <w:rPr>
                 <w:rFonts w:ascii="David" w:hAnsi="David" w:hint="cs"/>
@@ -8182,7 +8171,7 @@
               </w:rPr>
               <w:t>תוצאה</w:t>
             </w:r>
-            <w:bookmarkEnd w:id="15"/>
+            <w:bookmarkEnd w:id="17"/>
           </w:p>
         </w:tc>
         <w:tc>
@@ -9172,7 +9161,7 @@
           <w:lang w:eastAsia="ja-JP"/>
         </w:rPr>
       </w:pPr>
-      <w:bookmarkStart w:id="16" w:name="_Toc92658364"/>
+      <w:bookmarkStart w:id="18" w:name="_Toc92658364"/>
       <w:r>
         <w:rPr>
           <w:rFonts w:ascii="David" w:hAnsi="David" w:cs="David"/>
@@ -9181,7 +9170,7 @@
         </w:rPr>
         <w:t>בדיקות אינטגרציה</w:t>
       </w:r>
-      <w:bookmarkEnd w:id="16"/>
+      <w:bookmarkEnd w:id="18"/>
     </w:p>
     <w:p>
       <w:pPr>
@@ -10291,7 +10280,7 @@
           <w:lang w:eastAsia="ja-JP"/>
         </w:rPr>
       </w:pPr>
-      <w:bookmarkStart w:id="17" w:name="_Toc92658365"/>
+      <w:bookmarkStart w:id="19" w:name="_Toc92658365"/>
       <w:r>
         <w:rPr>
           <w:rFonts w:ascii="David" w:hAnsi="David" w:cs="David"/>
@@ -10300,7 +10289,7 @@
         </w:rPr>
         <w:t>בדיקות מערכת</w:t>
       </w:r>
-      <w:bookmarkEnd w:id="17"/>
+      <w:bookmarkEnd w:id="19"/>
     </w:p>
     <w:tbl>
       <w:tblPr>
@@ -11113,7 +11102,7 @@
           <w:rtl/>
         </w:rPr>
       </w:pPr>
-      <w:bookmarkStart w:id="18" w:name="_Toc92658366"/>
+      <w:bookmarkStart w:id="20" w:name="_Toc92658366"/>
       <w:r>
         <w:rPr>
           <w:rFonts w:ascii="David" w:hAnsi="David" w:cs="David"/>
@@ -11121,7 +11110,7 @@
         </w:rPr>
         <w:t>נספחים</w:t>
       </w:r>
-      <w:bookmarkEnd w:id="18"/>
+      <w:bookmarkEnd w:id="20"/>
     </w:p>
     <w:p>
       <w:pPr>
@@ -11149,7 +11138,7 @@
           <w:rtl/>
         </w:rPr>
       </w:pPr>
-      <w:bookmarkStart w:id="19" w:name="_Toc92658367"/>
+      <w:bookmarkStart w:id="21" w:name="_Toc92658367"/>
       <w:r>
         <w:rPr>
           <w:rFonts w:ascii="David" w:hAnsi="David" w:cs="David"/>
@@ -11157,7 +11146,7 @@
         </w:rPr>
         <w:t>טבלת סיכונים</w:t>
       </w:r>
-      <w:bookmarkEnd w:id="19"/>
+      <w:bookmarkEnd w:id="21"/>
     </w:p>
     <w:p>
       <w:pPr>
@@ -12521,7 +12510,7 @@
           <w:rtl/>
         </w:rPr>
       </w:pPr>
-      <w:bookmarkStart w:id="20" w:name="_Toc92658368"/>
+      <w:bookmarkStart w:id="22" w:name="_Toc92658368"/>
       <w:r>
         <w:rPr>
           <w:rFonts w:ascii="David" w:hAnsi="David" w:cs="David"/>
@@ -12530,7 +12519,7 @@
         <w:lastRenderedPageBreak/>
         <w:t>טבלת דרישות</w:t>
       </w:r>
-      <w:bookmarkEnd w:id="20"/>
+      <w:bookmarkEnd w:id="22"/>
     </w:p>
     <w:p>
       <w:pPr>
@@ -12875,7 +12864,7 @@
           <w:rtl/>
         </w:rPr>
       </w:pPr>
-      <w:bookmarkStart w:id="21" w:name="_Toc92658369"/>
+      <w:bookmarkStart w:id="23" w:name="_Toc92658369"/>
       <w:r>
         <w:rPr>
           <w:rFonts w:ascii="David" w:hAnsi="David" w:cs="David"/>
@@ -12883,7 +12872,7 @@
         </w:rPr>
         <w:t>תכנון הפרויקט</w:t>
       </w:r>
-      <w:bookmarkEnd w:id="21"/>
+      <w:bookmarkEnd w:id="23"/>
     </w:p>
     <w:tbl>
       <w:tblPr>
@@ -13431,7 +13420,7 @@
           <w:rFonts w:ascii="David" w:hAnsi="David" w:cs="David"/>
         </w:rPr>
       </w:pPr>
-      <w:bookmarkStart w:id="22" w:name="_Toc92658370"/>
+      <w:bookmarkStart w:id="24" w:name="_Toc92658370"/>
       <w:r>
         <w:rPr>
           <w:rFonts w:ascii="David" w:hAnsi="David" w:cs="David"/>
@@ -13439,7 +13428,7 @@
         </w:rPr>
         <w:t>סקר שוק</w:t>
       </w:r>
-      <w:bookmarkEnd w:id="22"/>
+      <w:bookmarkEnd w:id="24"/>
     </w:p>
     <w:p>
       <w:pPr>
@@ -14578,7 +14567,7 @@
           <w:rFonts w:ascii="David" w:hAnsi="David" w:cs="David"/>
         </w:rPr>
       </w:pPr>
-      <w:bookmarkStart w:id="23" w:name="_Toc92658371"/>
+      <w:bookmarkStart w:id="25" w:name="_Toc92658371"/>
       <w:r>
         <w:rPr>
           <w:rFonts w:ascii="David" w:hAnsi="David" w:cs="David"/>
@@ -14587,7 +14576,7 @@
         <w:lastRenderedPageBreak/>
         <w:t>תרשימים</w:t>
       </w:r>
-      <w:bookmarkEnd w:id="23"/>
+      <w:bookmarkEnd w:id="25"/>
     </w:p>
     <w:p>
       <w:pPr>
@@ -15098,17 +15087,17 @@
           <w:rFonts w:ascii="David" w:hAnsi="David" w:cs="David"/>
         </w:rPr>
       </w:pPr>
-      <w:bookmarkStart w:id="24" w:name="_תהליך_הלמידה"/>
-      <w:bookmarkStart w:id="25" w:name="_סיווג_מחיישנים"/>
-      <w:bookmarkStart w:id="26" w:name="_סיווג_ממסד"/>
-      <w:bookmarkStart w:id="27" w:name="_רכיבי_מערכת"/>
-      <w:bookmarkStart w:id="28" w:name="_רשימת_ספרות_\"/>
-      <w:bookmarkStart w:id="29" w:name="_Toc92658372"/>
-      <w:bookmarkEnd w:id="24"/>
-      <w:bookmarkEnd w:id="25"/>
+      <w:bookmarkStart w:id="26" w:name="_תהליך_הלמידה"/>
+      <w:bookmarkStart w:id="27" w:name="_סיווג_מחיישנים"/>
+      <w:bookmarkStart w:id="28" w:name="_סיווג_ממסד"/>
+      <w:bookmarkStart w:id="29" w:name="_רכיבי_מערכת"/>
+      <w:bookmarkStart w:id="30" w:name="_רשימת_ספרות_\"/>
+      <w:bookmarkStart w:id="31" w:name="_Toc92658372"/>
       <w:bookmarkEnd w:id="26"/>
       <w:bookmarkEnd w:id="27"/>
       <w:bookmarkEnd w:id="28"/>
+      <w:bookmarkEnd w:id="29"/>
+      <w:bookmarkEnd w:id="30"/>
       <w:r>
         <w:rPr>
           <w:rFonts w:ascii="David" w:hAnsi="David" w:cs="David"/>
@@ -15117,7 +15106,7 @@
         <w:lastRenderedPageBreak/>
         <w:t>רשימת ספרות \ ביבליוגרפיה</w:t>
       </w:r>
-      <w:bookmarkEnd w:id="29"/>
+      <w:bookmarkEnd w:id="31"/>
     </w:p>
     <w:p>
       <w:pPr>
@@ -15283,27 +15272,7 @@
             <w:sz w:val="22"/>
             <w:rtl/>
           </w:rPr>
-          <w:t>סקירת ע</w:t>
-        </w:r>
-        <w:r>
-          <w:rPr>
-            <w:rStyle w:val="Hyperlink"/>
-            <w:rFonts w:cs="David"/>
-            <w:color w:val="F6F6F6"/>
-            <w:sz w:val="22"/>
-            <w:rtl/>
-          </w:rPr>
-          <w:t>ב</w:t>
-        </w:r>
-        <w:r>
-          <w:rPr>
-            <w:rStyle w:val="Hyperlink"/>
-            <w:rFonts w:cs="David"/>
-            <w:color w:val="F6F6F6"/>
-            <w:sz w:val="22"/>
-            <w:rtl/>
-          </w:rPr>
-          <w:t>ודות דומות</w:t>
+          <w:t>סקירת עבודות דומות</w:t>
         </w:r>
       </w:hyperlink>
       <w:r>
@@ -15503,7 +15472,7 @@
 </file>
 
 <file path=word/endnotes.xml><?xml version="1.0" encoding="utf-8"?>
-<w:endnotes xmlns:wpc="http://schemas.microsoft.com/office/word/2010/wordprocessingCanvas" xmlns:cx="http://schemas.microsoft.com/office/drawing/2014/chartex" xmlns:cx1="http://schemas.microsoft.com/office/drawing/2015/9/8/chartex" xmlns:cx2="http://schemas.microsoft.com/office/drawing/2015/10/21/chartex" xmlns:cx3="http://schemas.microsoft.com/office/drawing/2016/5/9/chartex" xmlns:cx4="http://schemas.microsoft.com/office/drawing/2016/5/10/chartex" xmlns:cx5="http://schemas.microsoft.com/office/drawing/2016/5/11/chartex" xmlns:cx6="http://schemas.microsoft.com/office/drawing/2016/5/12/chartex" xmlns:cx7="http://schemas.microsoft.com/office/drawing/2016/5/13/chartex" xmlns:cx8="http://schemas.microsoft.com/office/drawing/2016/5/14/chartex" xmlns:mc="http://schemas.openxmlformats.org/markup-compatibility/2006" xmlns:aink="http://schemas.microsoft.com/office/drawing/2016/ink" xmlns:am3d="http://schemas.microsoft.com/office/drawing/2017/model3d" xmlns:o="urn:schemas-microsoft-com:office:office" xmlns:r="http://schemas.openxmlformats.org/officeDocument/2006/relationships" xmlns:m="http://schemas.openxmlformats.org/officeDocument/2006/math" xmlns:v="urn:schemas-microsoft-com:vml" xmlns:wp14="http://schemas.microsoft.com/office/word/2010/wordprocessingDrawing" xmlns:wp="http://schemas.openxmlformats.org/drawingml/2006/wordprocessingDrawing" xmlns:w10="urn:schemas-microsoft-com:office:word" xmlns:w="http://schemas.openxmlformats.org/wordprocessingml/2006/main" xmlns:w14="http://schemas.microsoft.com/office/word/2010/wordml" xmlns:w15="http://schemas.microsoft.com/office/word/2012/wordml" xmlns:w16cex="http://schemas.microsoft.com/office/word/2018/wordml/cex" xmlns:w16cid="http://schemas.microsoft.com/office/word/2016/wordml/cid" xmlns:w16="http://schemas.microsoft.com/office/word/2018/wordml" xmlns:w16sdtdh="http://schemas.microsoft.com/office/word/2020/wordml/sdtdatahash" xmlns:w16se="http://schemas.microsoft.com/office/word/2015/wordml/symex" xmlns:wpg="http://schemas.microsoft.com/office/word/2010/wordprocessingGroup" xmlns:wpi="http://schemas.microsoft.com/office/word/2010/wordprocessingInk" xmlns:wne="http://schemas.microsoft.com/office/word/2006/wordml" xmlns:wps="http://schemas.microsoft.com/office/word/2010/wordprocessingShape" mc:Ignorable="w14 w15 w16se w16cid w16 w16cex w16sdtdh wp14">
+<w:endnotes xmlns:wpc="http://schemas.microsoft.com/office/word/2010/wordprocessingCanvas" xmlns:cx="http://schemas.microsoft.com/office/drawing/2014/chartex" xmlns:cx1="http://schemas.microsoft.com/office/drawing/2015/9/8/chartex" xmlns:cx2="http://schemas.microsoft.com/office/drawing/2015/10/21/chartex" xmlns:cx3="http://schemas.microsoft.com/office/drawing/2016/5/9/chartex" xmlns:cx4="http://schemas.microsoft.com/office/drawing/2016/5/10/chartex" xmlns:cx5="http://schemas.microsoft.com/office/drawing/2016/5/11/chartex" xmlns:cx6="http://schemas.microsoft.com/office/drawing/2016/5/12/chartex" xmlns:cx7="http://schemas.microsoft.com/office/drawing/2016/5/13/chartex" xmlns:cx8="http://schemas.microsoft.com/office/drawing/2016/5/14/chartex" xmlns:mc="http://schemas.openxmlformats.org/markup-compatibility/2006" xmlns:aink="http://schemas.microsoft.com/office/drawing/2016/ink" xmlns:am3d="http://schemas.microsoft.com/office/drawing/2017/model3d" xmlns:o="urn:schemas-microsoft-com:office:office" xmlns:oel="http://schemas.microsoft.com/office/2019/extlst" xmlns:r="http://schemas.openxmlformats.org/officeDocument/2006/relationships" xmlns:m="http://schemas.openxmlformats.org/officeDocument/2006/math" xmlns:v="urn:schemas-microsoft-com:vml" xmlns:wp14="http://schemas.microsoft.com/office/word/2010/wordprocessingDrawing" xmlns:wp="http://schemas.openxmlformats.org/drawingml/2006/wordprocessingDrawing" xmlns:w10="urn:schemas-microsoft-com:office:word" xmlns:w="http://schemas.openxmlformats.org/wordprocessingml/2006/main" xmlns:w14="http://schemas.microsoft.com/office/word/2010/wordml" xmlns:w15="http://schemas.microsoft.com/office/word/2012/wordml" xmlns:w16cex="http://schemas.microsoft.com/office/word/2018/wordml/cex" xmlns:w16cid="http://schemas.microsoft.com/office/word/2016/wordml/cid" xmlns:w16="http://schemas.microsoft.com/office/word/2018/wordml" xmlns:w16sdtdh="http://schemas.microsoft.com/office/word/2020/wordml/sdtdatahash" xmlns:w16se="http://schemas.microsoft.com/office/word/2015/wordml/symex" xmlns:wpg="http://schemas.microsoft.com/office/word/2010/wordprocessingGroup" xmlns:wpi="http://schemas.microsoft.com/office/word/2010/wordprocessingInk" xmlns:wne="http://schemas.microsoft.com/office/word/2006/wordml" xmlns:wps="http://schemas.microsoft.com/office/word/2010/wordprocessingShape" mc:Ignorable="w14 w15 w16se w16cid w16 w16cex w16sdtdh wp14">
   <w:endnote w:type="separator" w:id="-1">
     <w:p>
       <w:r>
@@ -15522,7 +15491,7 @@
 </file>
 
 <file path=word/footer1.xml><?xml version="1.0" encoding="utf-8"?>
-<w:ftr xmlns:wpc="http://schemas.microsoft.com/office/word/2010/wordprocessingCanvas" xmlns:cx="http://schemas.microsoft.com/office/drawing/2014/chartex" xmlns:cx1="http://schemas.microsoft.com/office/drawing/2015/9/8/chartex" xmlns:cx2="http://schemas.microsoft.com/office/drawing/2015/10/21/chartex" xmlns:cx3="http://schemas.microsoft.com/office/drawing/2016/5/9/chartex" xmlns:cx4="http://schemas.microsoft.com/office/drawing/2016/5/10/chartex" xmlns:cx5="http://schemas.microsoft.com/office/drawing/2016/5/11/chartex" xmlns:cx6="http://schemas.microsoft.com/office/drawing/2016/5/12/chartex" xmlns:cx7="http://schemas.microsoft.com/office/drawing/2016/5/13/chartex" xmlns:cx8="http://schemas.microsoft.com/office/drawing/2016/5/14/chartex" xmlns:mc="http://schemas.openxmlformats.org/markup-compatibility/2006" xmlns:aink="http://schemas.microsoft.com/office/drawing/2016/ink" xmlns:am3d="http://schemas.microsoft.com/office/drawing/2017/model3d" xmlns:o="urn:schemas-microsoft-com:office:office" xmlns:r="http://schemas.openxmlformats.org/officeDocument/2006/relationships" xmlns:m="http://schemas.openxmlformats.org/officeDocument/2006/math" xmlns:v="urn:schemas-microsoft-com:vml" xmlns:wp14="http://schemas.microsoft.com/office/word/2010/wordprocessingDrawing" xmlns:wp="http://schemas.openxmlformats.org/drawingml/2006/wordprocessingDrawing" xmlns:w10="urn:schemas-microsoft-com:office:word" xmlns:w="http://schemas.openxmlformats.org/wordprocessingml/2006/main" xmlns:w14="http://schemas.microsoft.com/office/word/2010/wordml" xmlns:w15="http://schemas.microsoft.com/office/word/2012/wordml" xmlns:w16cex="http://schemas.microsoft.com/office/word/2018/wordml/cex" xmlns:w16cid="http://schemas.microsoft.com/office/word/2016/wordml/cid" xmlns:w16="http://schemas.microsoft.com/office/word/2018/wordml" xmlns:w16sdtdh="http://schemas.microsoft.com/office/word/2020/wordml/sdtdatahash" xmlns:w16se="http://schemas.microsoft.com/office/word/2015/wordml/symex" xmlns:wpg="http://schemas.microsoft.com/office/word/2010/wordprocessingGroup" xmlns:wpi="http://schemas.microsoft.com/office/word/2010/wordprocessingInk" xmlns:wne="http://schemas.microsoft.com/office/word/2006/wordml" xmlns:wps="http://schemas.microsoft.com/office/word/2010/wordprocessingShape" mc:Ignorable="w14 w15 w16se w16cid w16 w16cex w16sdtdh wp14">
+<w:ftr xmlns:wpc="http://schemas.microsoft.com/office/word/2010/wordprocessingCanvas" xmlns:cx="http://schemas.microsoft.com/office/drawing/2014/chartex" xmlns:cx1="http://schemas.microsoft.com/office/drawing/2015/9/8/chartex" xmlns:cx2="http://schemas.microsoft.com/office/drawing/2015/10/21/chartex" xmlns:cx3="http://schemas.microsoft.com/office/drawing/2016/5/9/chartex" xmlns:cx4="http://schemas.microsoft.com/office/drawing/2016/5/10/chartex" xmlns:cx5="http://schemas.microsoft.com/office/drawing/2016/5/11/chartex" xmlns:cx6="http://schemas.microsoft.com/office/drawing/2016/5/12/chartex" xmlns:cx7="http://schemas.microsoft.com/office/drawing/2016/5/13/chartex" xmlns:cx8="http://schemas.microsoft.com/office/drawing/2016/5/14/chartex" xmlns:mc="http://schemas.openxmlformats.org/markup-compatibility/2006" xmlns:aink="http://schemas.microsoft.com/office/drawing/2016/ink" xmlns:am3d="http://schemas.microsoft.com/office/drawing/2017/model3d" xmlns:o="urn:schemas-microsoft-com:office:office" xmlns:oel="http://schemas.microsoft.com/office/2019/extlst" xmlns:r="http://schemas.openxmlformats.org/officeDocument/2006/relationships" xmlns:m="http://schemas.openxmlformats.org/officeDocument/2006/math" xmlns:v="urn:schemas-microsoft-com:vml" xmlns:wp14="http://schemas.microsoft.com/office/word/2010/wordprocessingDrawing" xmlns:wp="http://schemas.openxmlformats.org/drawingml/2006/wordprocessingDrawing" xmlns:w10="urn:schemas-microsoft-com:office:word" xmlns:w="http://schemas.openxmlformats.org/wordprocessingml/2006/main" xmlns:w14="http://schemas.microsoft.com/office/word/2010/wordml" xmlns:w15="http://schemas.microsoft.com/office/word/2012/wordml" xmlns:w16cex="http://schemas.microsoft.com/office/word/2018/wordml/cex" xmlns:w16cid="http://schemas.microsoft.com/office/word/2016/wordml/cid" xmlns:w16="http://schemas.microsoft.com/office/word/2018/wordml" xmlns:w16sdtdh="http://schemas.microsoft.com/office/word/2020/wordml/sdtdatahash" xmlns:w16se="http://schemas.microsoft.com/office/word/2015/wordml/symex" xmlns:wpg="http://schemas.microsoft.com/office/word/2010/wordprocessingGroup" xmlns:wpi="http://schemas.microsoft.com/office/word/2010/wordprocessingInk" xmlns:wne="http://schemas.microsoft.com/office/word/2006/wordml" xmlns:wps="http://schemas.microsoft.com/office/word/2010/wordprocessingShape" mc:Ignorable="w14 w15 w16se w16cid w16 w16cex w16sdtdh wp14">
   <w:p>
     <w:pPr>
       <w:bidi w:val="0"/>
@@ -15605,7 +15574,7 @@
 </file>
 
 <file path=word/footnotes.xml><?xml version="1.0" encoding="utf-8"?>
-<w:footnotes xmlns:wpc="http://schemas.microsoft.com/office/word/2010/wordprocessingCanvas" xmlns:cx="http://schemas.microsoft.com/office/drawing/2014/chartex" xmlns:cx1="http://schemas.microsoft.com/office/drawing/2015/9/8/chartex" xmlns:cx2="http://schemas.microsoft.com/office/drawing/2015/10/21/chartex" xmlns:cx3="http://schemas.microsoft.com/office/drawing/2016/5/9/chartex" xmlns:cx4="http://schemas.microsoft.com/office/drawing/2016/5/10/chartex" xmlns:cx5="http://schemas.microsoft.com/office/drawing/2016/5/11/chartex" xmlns:cx6="http://schemas.microsoft.com/office/drawing/2016/5/12/chartex" xmlns:cx7="http://schemas.microsoft.com/office/drawing/2016/5/13/chartex" xmlns:cx8="http://schemas.microsoft.com/office/drawing/2016/5/14/chartex" xmlns:mc="http://schemas.openxmlformats.org/markup-compatibility/2006" xmlns:aink="http://schemas.microsoft.com/office/drawing/2016/ink" xmlns:am3d="http://schemas.microsoft.com/office/drawing/2017/model3d" xmlns:o="urn:schemas-microsoft-com:office:office" xmlns:r="http://schemas.openxmlformats.org/officeDocument/2006/relationships" xmlns:m="http://schemas.openxmlformats.org/officeDocument/2006/math" xmlns:v="urn:schemas-microsoft-com:vml" xmlns:wp14="http://schemas.microsoft.com/office/word/2010/wordprocessingDrawing" xmlns:wp="http://schemas.openxmlformats.org/drawingml/2006/wordprocessingDrawing" xmlns:w10="urn:schemas-microsoft-com:office:word" xmlns:w="http://schemas.openxmlformats.org/wordprocessingml/2006/main" xmlns:w14="http://schemas.microsoft.com/office/word/2010/wordml" xmlns:w15="http://schemas.microsoft.com/office/word/2012/wordml" xmlns:w16cex="http://schemas.microsoft.com/office/word/2018/wordml/cex" xmlns:w16cid="http://schemas.microsoft.com/office/word/2016/wordml/cid" xmlns:w16="http://schemas.microsoft.com/office/word/2018/wordml" xmlns:w16sdtdh="http://schemas.microsoft.com/office/word/2020/wordml/sdtdatahash" xmlns:w16se="http://schemas.microsoft.com/office/word/2015/wordml/symex" xmlns:wpg="http://schemas.microsoft.com/office/word/2010/wordprocessingGroup" xmlns:wpi="http://schemas.microsoft.com/office/word/2010/wordprocessingInk" xmlns:wne="http://schemas.microsoft.com/office/word/2006/wordml" xmlns:wps="http://schemas.microsoft.com/office/word/2010/wordprocessingShape" mc:Ignorable="w14 w15 w16se w16cid w16 w16cex w16sdtdh wp14">
+<w:footnotes xmlns:wpc="http://schemas.microsoft.com/office/word/2010/wordprocessingCanvas" xmlns:cx="http://schemas.microsoft.com/office/drawing/2014/chartex" xmlns:cx1="http://schemas.microsoft.com/office/drawing/2015/9/8/chartex" xmlns:cx2="http://schemas.microsoft.com/office/drawing/2015/10/21/chartex" xmlns:cx3="http://schemas.microsoft.com/office/drawing/2016/5/9/chartex" xmlns:cx4="http://schemas.microsoft.com/office/drawing/2016/5/10/chartex" xmlns:cx5="http://schemas.microsoft.com/office/drawing/2016/5/11/chartex" xmlns:cx6="http://schemas.microsoft.com/office/drawing/2016/5/12/chartex" xmlns:cx7="http://schemas.microsoft.com/office/drawing/2016/5/13/chartex" xmlns:cx8="http://schemas.microsoft.com/office/drawing/2016/5/14/chartex" xmlns:mc="http://schemas.openxmlformats.org/markup-compatibility/2006" xmlns:aink="http://schemas.microsoft.com/office/drawing/2016/ink" xmlns:am3d="http://schemas.microsoft.com/office/drawing/2017/model3d" xmlns:o="urn:schemas-microsoft-com:office:office" xmlns:oel="http://schemas.microsoft.com/office/2019/extlst" xmlns:r="http://schemas.openxmlformats.org/officeDocument/2006/relationships" xmlns:m="http://schemas.openxmlformats.org/officeDocument/2006/math" xmlns:v="urn:schemas-microsoft-com:vml" xmlns:wp14="http://schemas.microsoft.com/office/word/2010/wordprocessingDrawing" xmlns:wp="http://schemas.openxmlformats.org/drawingml/2006/wordprocessingDrawing" xmlns:w10="urn:schemas-microsoft-com:office:word" xmlns:w="http://schemas.openxmlformats.org/wordprocessingml/2006/main" xmlns:w14="http://schemas.microsoft.com/office/word/2010/wordml" xmlns:w15="http://schemas.microsoft.com/office/word/2012/wordml" xmlns:w16cex="http://schemas.microsoft.com/office/word/2018/wordml/cex" xmlns:w16cid="http://schemas.microsoft.com/office/word/2016/wordml/cid" xmlns:w16="http://schemas.microsoft.com/office/word/2018/wordml" xmlns:w16sdtdh="http://schemas.microsoft.com/office/word/2020/wordml/sdtdatahash" xmlns:w16se="http://schemas.microsoft.com/office/word/2015/wordml/symex" xmlns:wpg="http://schemas.microsoft.com/office/word/2010/wordprocessingGroup" xmlns:wpi="http://schemas.microsoft.com/office/word/2010/wordprocessingInk" xmlns:wne="http://schemas.microsoft.com/office/word/2006/wordml" xmlns:wps="http://schemas.microsoft.com/office/word/2010/wordprocessingShape" mc:Ignorable="w14 w15 w16se w16cid w16 w16cex w16sdtdh wp14">
   <w:footnote w:type="separator" w:id="-1">
     <w:p>
       <w:r>
@@ -15624,7 +15593,7 @@
 </file>
 
 <file path=word/header1.xml><?xml version="1.0" encoding="utf-8"?>
-<w:hdr xmlns:wpc="http://schemas.microsoft.com/office/word/2010/wordprocessingCanvas" xmlns:cx="http://schemas.microsoft.com/office/drawing/2014/chartex" xmlns:cx1="http://schemas.microsoft.com/office/drawing/2015/9/8/chartex" xmlns:cx2="http://schemas.microsoft.com/office/drawing/2015/10/21/chartex" xmlns:cx3="http://schemas.microsoft.com/office/drawing/2016/5/9/chartex" xmlns:cx4="http://schemas.microsoft.com/office/drawing/2016/5/10/chartex" xmlns:cx5="http://schemas.microsoft.com/office/drawing/2016/5/11/chartex" xmlns:cx6="http://schemas.microsoft.com/office/drawing/2016/5/12/chartex" xmlns:cx7="http://schemas.microsoft.com/office/drawing/2016/5/13/chartex" xmlns:cx8="http://schemas.microsoft.com/office/drawing/2016/5/14/chartex" xmlns:mc="http://schemas.openxmlformats.org/markup-compatibility/2006" xmlns:aink="http://schemas.microsoft.com/office/drawing/2016/ink" xmlns:am3d="http://schemas.microsoft.com/office/drawing/2017/model3d" xmlns:o="urn:schemas-microsoft-com:office:office" xmlns:r="http://schemas.openxmlformats.org/officeDocument/2006/relationships" xmlns:m="http://schemas.openxmlformats.org/officeDocument/2006/math" xmlns:v="urn:schemas-microsoft-com:vml" xmlns:wp14="http://schemas.microsoft.com/office/word/2010/wordprocessingDrawing" xmlns:wp="http://schemas.openxmlformats.org/drawingml/2006/wordprocessingDrawing" xmlns:w10="urn:schemas-microsoft-com:office:word" xmlns:w="http://schemas.openxmlformats.org/wordprocessingml/2006/main" xmlns:w14="http://schemas.microsoft.com/office/word/2010/wordml" xmlns:w15="http://schemas.microsoft.com/office/word/2012/wordml" xmlns:w16cex="http://schemas.microsoft.com/office/word/2018/wordml/cex" xmlns:w16cid="http://schemas.microsoft.com/office/word/2016/wordml/cid" xmlns:w16="http://schemas.microsoft.com/office/word/2018/wordml" xmlns:w16sdtdh="http://schemas.microsoft.com/office/word/2020/wordml/sdtdatahash" xmlns:w16se="http://schemas.microsoft.com/office/word/2015/wordml/symex" xmlns:wpg="http://schemas.microsoft.com/office/word/2010/wordprocessingGroup" xmlns:wpi="http://schemas.microsoft.com/office/word/2010/wordprocessingInk" xmlns:wne="http://schemas.microsoft.com/office/word/2006/wordml" xmlns:wps="http://schemas.microsoft.com/office/word/2010/wordprocessingShape" mc:Ignorable="w14 w15 w16se w16cid w16 w16cex w16sdtdh wp14">
+<w:hdr xmlns:wpc="http://schemas.microsoft.com/office/word/2010/wordprocessingCanvas" xmlns:cx="http://schemas.microsoft.com/office/drawing/2014/chartex" xmlns:cx1="http://schemas.microsoft.com/office/drawing/2015/9/8/chartex" xmlns:cx2="http://schemas.microsoft.com/office/drawing/2015/10/21/chartex" xmlns:cx3="http://schemas.microsoft.com/office/drawing/2016/5/9/chartex" xmlns:cx4="http://schemas.microsoft.com/office/drawing/2016/5/10/chartex" xmlns:cx5="http://schemas.microsoft.com/office/drawing/2016/5/11/chartex" xmlns:cx6="http://schemas.microsoft.com/office/drawing/2016/5/12/chartex" xmlns:cx7="http://schemas.microsoft.com/office/drawing/2016/5/13/chartex" xmlns:cx8="http://schemas.microsoft.com/office/drawing/2016/5/14/chartex" xmlns:mc="http://schemas.openxmlformats.org/markup-compatibility/2006" xmlns:aink="http://schemas.microsoft.com/office/drawing/2016/ink" xmlns:am3d="http://schemas.microsoft.com/office/drawing/2017/model3d" xmlns:o="urn:schemas-microsoft-com:office:office" xmlns:oel="http://schemas.microsoft.com/office/2019/extlst" xmlns:r="http://schemas.openxmlformats.org/officeDocument/2006/relationships" xmlns:m="http://schemas.openxmlformats.org/officeDocument/2006/math" xmlns:v="urn:schemas-microsoft-com:vml" xmlns:wp14="http://schemas.microsoft.com/office/word/2010/wordprocessingDrawing" xmlns:wp="http://schemas.openxmlformats.org/drawingml/2006/wordprocessingDrawing" xmlns:w10="urn:schemas-microsoft-com:office:word" xmlns:w="http://schemas.openxmlformats.org/wordprocessingml/2006/main" xmlns:w14="http://schemas.microsoft.com/office/word/2010/wordml" xmlns:w15="http://schemas.microsoft.com/office/word/2012/wordml" xmlns:w16cex="http://schemas.microsoft.com/office/word/2018/wordml/cex" xmlns:w16cid="http://schemas.microsoft.com/office/word/2016/wordml/cid" xmlns:w16="http://schemas.microsoft.com/office/word/2018/wordml" xmlns:w16sdtdh="http://schemas.microsoft.com/office/word/2020/wordml/sdtdatahash" xmlns:w16se="http://schemas.microsoft.com/office/word/2015/wordml/symex" xmlns:wpg="http://schemas.microsoft.com/office/word/2010/wordprocessingGroup" xmlns:wpi="http://schemas.microsoft.com/office/word/2010/wordprocessingInk" xmlns:wne="http://schemas.microsoft.com/office/word/2006/wordml" xmlns:wps="http://schemas.microsoft.com/office/word/2010/wordprocessingShape" mc:Ignorable="w14 w15 w16se w16cid w16 w16cex w16sdtdh wp14">
   <w:p>
     <w:pPr>
       <w:pStyle w:val="Header"/>
@@ -15714,7 +15683,7 @@
 </file>
 
 <file path=word/numbering.xml><?xml version="1.0" encoding="utf-8"?>
-<w:numbering xmlns:wpc="http://schemas.microsoft.com/office/word/2010/wordprocessingCanvas" xmlns:cx="http://schemas.microsoft.com/office/drawing/2014/chartex" xmlns:cx1="http://schemas.microsoft.com/office/drawing/2015/9/8/chartex" xmlns:cx2="http://schemas.microsoft.com/office/drawing/2015/10/21/chartex" xmlns:cx3="http://schemas.microsoft.com/office/drawing/2016/5/9/chartex" xmlns:cx4="http://schemas.microsoft.com/office/drawing/2016/5/10/chartex" xmlns:cx5="http://schemas.microsoft.com/office/drawing/2016/5/11/chartex" xmlns:cx6="http://schemas.microsoft.com/office/drawing/2016/5/12/chartex" xmlns:cx7="http://schemas.microsoft.com/office/drawing/2016/5/13/chartex" xmlns:cx8="http://schemas.microsoft.com/office/drawing/2016/5/14/chartex" xmlns:mc="http://schemas.openxmlformats.org/markup-compatibility/2006" xmlns:aink="http://schemas.microsoft.com/office/drawing/2016/ink" xmlns:am3d="http://schemas.microsoft.com/office/drawing/2017/model3d" xmlns:o="urn:schemas-microsoft-com:office:office" xmlns:r="http://schemas.openxmlformats.org/officeDocument/2006/relationships" xmlns:m="http://schemas.openxmlformats.org/officeDocument/2006/math" xmlns:v="urn:schemas-microsoft-com:vml" xmlns:wp14="http://schemas.microsoft.com/office/word/2010/wordprocessingDrawing" xmlns:wp="http://schemas.openxmlformats.org/drawingml/2006/wordprocessingDrawing" xmlns:w10="urn:schemas-microsoft-com:office:word" xmlns:w="http://schemas.openxmlformats.org/wordprocessingml/2006/main" xmlns:w14="http://schemas.microsoft.com/office/word/2010/wordml" xmlns:w15="http://schemas.microsoft.com/office/word/2012/wordml" xmlns:w16cex="http://schemas.microsoft.com/office/word/2018/wordml/cex" xmlns:w16cid="http://schemas.microsoft.com/office/word/2016/wordml/cid" xmlns:w16="http://schemas.microsoft.com/office/word/2018/wordml" xmlns:w16sdtdh="http://schemas.microsoft.com/office/word/2020/wordml/sdtdatahash" xmlns:w16se="http://schemas.microsoft.com/office/word/2015/wordml/symex" xmlns:wpg="http://schemas.microsoft.com/office/word/2010/wordprocessingGroup" xmlns:wpi="http://schemas.microsoft.com/office/word/2010/wordprocessingInk" xmlns:wne="http://schemas.microsoft.com/office/word/2006/wordml" xmlns:wps="http://schemas.microsoft.com/office/word/2010/wordprocessingShape" mc:Ignorable="w14 w15 w16se w16cid w16 w16cex w16sdtdh wp14">
+<w:numbering xmlns:wpc="http://schemas.microsoft.com/office/word/2010/wordprocessingCanvas" xmlns:cx="http://schemas.microsoft.com/office/drawing/2014/chartex" xmlns:cx1="http://schemas.microsoft.com/office/drawing/2015/9/8/chartex" xmlns:cx2="http://schemas.microsoft.com/office/drawing/2015/10/21/chartex" xmlns:cx3="http://schemas.microsoft.com/office/drawing/2016/5/9/chartex" xmlns:cx4="http://schemas.microsoft.com/office/drawing/2016/5/10/chartex" xmlns:cx5="http://schemas.microsoft.com/office/drawing/2016/5/11/chartex" xmlns:cx6="http://schemas.microsoft.com/office/drawing/2016/5/12/chartex" xmlns:cx7="http://schemas.microsoft.com/office/drawing/2016/5/13/chartex" xmlns:cx8="http://schemas.microsoft.com/office/drawing/2016/5/14/chartex" xmlns:mc="http://schemas.openxmlformats.org/markup-compatibility/2006" xmlns:aink="http://schemas.microsoft.com/office/drawing/2016/ink" xmlns:am3d="http://schemas.microsoft.com/office/drawing/2017/model3d" xmlns:o="urn:schemas-microsoft-com:office:office" xmlns:oel="http://schemas.microsoft.com/office/2019/extlst" xmlns:r="http://schemas.openxmlformats.org/officeDocument/2006/relationships" xmlns:m="http://schemas.openxmlformats.org/officeDocument/2006/math" xmlns:v="urn:schemas-microsoft-com:vml" xmlns:wp14="http://schemas.microsoft.com/office/word/2010/wordprocessingDrawing" xmlns:wp="http://schemas.openxmlformats.org/drawingml/2006/wordprocessingDrawing" xmlns:w10="urn:schemas-microsoft-com:office:word" xmlns:w="http://schemas.openxmlformats.org/wordprocessingml/2006/main" xmlns:w14="http://schemas.microsoft.com/office/word/2010/wordml" xmlns:w15="http://schemas.microsoft.com/office/word/2012/wordml" xmlns:w16cex="http://schemas.microsoft.com/office/word/2018/wordml/cex" xmlns:w16cid="http://schemas.microsoft.com/office/word/2016/wordml/cid" xmlns:w16="http://schemas.microsoft.com/office/word/2018/wordml" xmlns:w16sdtdh="http://schemas.microsoft.com/office/word/2020/wordml/sdtdatahash" xmlns:w16se="http://schemas.microsoft.com/office/word/2015/wordml/symex" xmlns:wpg="http://schemas.microsoft.com/office/word/2010/wordprocessingGroup" xmlns:wpi="http://schemas.microsoft.com/office/word/2010/wordprocessingInk" xmlns:wne="http://schemas.microsoft.com/office/word/2006/wordml" xmlns:wps="http://schemas.microsoft.com/office/word/2010/wordprocessingShape" mc:Ignorable="w14 w15 w16se w16cid w16 w16cex w16sdtdh wp14">
   <w:abstractNum w:abstractNumId="0" w15:restartNumberingAfterBreak="0">
     <w:nsid w:val="FFFFFF7C"/>
     <w:multiLevelType w:val="singleLevel"/>
@@ -19590,13 +19559,13 @@
       </w:pPr>
     </w:lvl>
   </w:abstractNum>
-  <w:num w:numId="1">
+  <w:num w:numId="1" w16cid:durableId="351300469">
     <w:abstractNumId w:val="14"/>
   </w:num>
-  <w:num w:numId="2">
+  <w:num w:numId="2" w16cid:durableId="906114048">
     <w:abstractNumId w:val="41"/>
   </w:num>
-  <w:num w:numId="3">
+  <w:num w:numId="3" w16cid:durableId="1364281839">
     <w:abstractNumId w:val="34"/>
     <w:lvlOverride w:ilvl="0"/>
     <w:lvlOverride w:ilvl="1"/>
@@ -19622,7 +19591,7 @@
       <w:startOverride w:val="1"/>
     </w:lvlOverride>
   </w:num>
-  <w:num w:numId="4">
+  <w:num w:numId="4" w16cid:durableId="623119310">
     <w:abstractNumId w:val="23"/>
     <w:lvlOverride w:ilvl="0"/>
     <w:lvlOverride w:ilvl="1">
@@ -19650,127 +19619,127 @@
       <w:startOverride w:val="1"/>
     </w:lvlOverride>
   </w:num>
-  <w:num w:numId="5">
+  <w:num w:numId="5" w16cid:durableId="1087851404">
     <w:abstractNumId w:val="37"/>
   </w:num>
-  <w:num w:numId="6">
+  <w:num w:numId="6" w16cid:durableId="566652135">
     <w:abstractNumId w:val="36"/>
   </w:num>
-  <w:num w:numId="7">
+  <w:num w:numId="7" w16cid:durableId="1110393243">
     <w:abstractNumId w:val="8"/>
   </w:num>
-  <w:num w:numId="8">
+  <w:num w:numId="8" w16cid:durableId="730881554">
     <w:abstractNumId w:val="3"/>
   </w:num>
-  <w:num w:numId="9">
+  <w:num w:numId="9" w16cid:durableId="1062828522">
     <w:abstractNumId w:val="2"/>
   </w:num>
-  <w:num w:numId="10">
+  <w:num w:numId="10" w16cid:durableId="106237640">
     <w:abstractNumId w:val="1"/>
   </w:num>
-  <w:num w:numId="11">
+  <w:num w:numId="11" w16cid:durableId="1463959553">
     <w:abstractNumId w:val="0"/>
   </w:num>
-  <w:num w:numId="12">
+  <w:num w:numId="12" w16cid:durableId="2127458654">
     <w:abstractNumId w:val="9"/>
   </w:num>
-  <w:num w:numId="13">
+  <w:num w:numId="13" w16cid:durableId="742797673">
     <w:abstractNumId w:val="7"/>
   </w:num>
-  <w:num w:numId="14">
+  <w:num w:numId="14" w16cid:durableId="829324928">
     <w:abstractNumId w:val="6"/>
   </w:num>
-  <w:num w:numId="15">
+  <w:num w:numId="15" w16cid:durableId="1054541585">
     <w:abstractNumId w:val="5"/>
   </w:num>
-  <w:num w:numId="16">
+  <w:num w:numId="16" w16cid:durableId="1367371477">
     <w:abstractNumId w:val="4"/>
   </w:num>
-  <w:num w:numId="17">
+  <w:num w:numId="17" w16cid:durableId="283275587">
     <w:abstractNumId w:val="38"/>
   </w:num>
-  <w:num w:numId="18">
+  <w:num w:numId="18" w16cid:durableId="670988894">
     <w:abstractNumId w:val="15"/>
   </w:num>
-  <w:num w:numId="19">
+  <w:num w:numId="19" w16cid:durableId="1119761505">
     <w:abstractNumId w:val="26"/>
   </w:num>
-  <w:num w:numId="20">
+  <w:num w:numId="20" w16cid:durableId="1451631777">
     <w:abstractNumId w:val="13"/>
   </w:num>
-  <w:num w:numId="21">
+  <w:num w:numId="21" w16cid:durableId="1585722978">
     <w:abstractNumId w:val="12"/>
   </w:num>
-  <w:num w:numId="22">
+  <w:num w:numId="22" w16cid:durableId="85272879">
     <w:abstractNumId w:val="20"/>
   </w:num>
-  <w:num w:numId="23">
+  <w:num w:numId="23" w16cid:durableId="2040161460">
     <w:abstractNumId w:val="27"/>
   </w:num>
-  <w:num w:numId="24">
+  <w:num w:numId="24" w16cid:durableId="2029092643">
     <w:abstractNumId w:val="11"/>
   </w:num>
-  <w:num w:numId="25">
+  <w:num w:numId="25" w16cid:durableId="1022628212">
     <w:abstractNumId w:val="16"/>
   </w:num>
-  <w:num w:numId="26">
+  <w:num w:numId="26" w16cid:durableId="1804228818">
     <w:abstractNumId w:val="42"/>
   </w:num>
-  <w:num w:numId="27">
+  <w:num w:numId="27" w16cid:durableId="1828591273">
     <w:abstractNumId w:val="33"/>
   </w:num>
-  <w:num w:numId="28">
+  <w:num w:numId="28" w16cid:durableId="1885604020">
     <w:abstractNumId w:val="19"/>
   </w:num>
-  <w:num w:numId="29">
+  <w:num w:numId="29" w16cid:durableId="1477455848">
     <w:abstractNumId w:val="21"/>
   </w:num>
-  <w:num w:numId="30">
+  <w:num w:numId="30" w16cid:durableId="130633601">
     <w:abstractNumId w:val="31"/>
   </w:num>
-  <w:num w:numId="31">
+  <w:num w:numId="31" w16cid:durableId="1005286775">
     <w:abstractNumId w:val="22"/>
   </w:num>
-  <w:num w:numId="32">
+  <w:num w:numId="32" w16cid:durableId="1428578111">
     <w:abstractNumId w:val="44"/>
   </w:num>
-  <w:num w:numId="33">
+  <w:num w:numId="33" w16cid:durableId="813714092">
     <w:abstractNumId w:val="18"/>
   </w:num>
-  <w:num w:numId="34">
+  <w:num w:numId="34" w16cid:durableId="1588884059">
     <w:abstractNumId w:val="35"/>
   </w:num>
-  <w:num w:numId="35">
+  <w:num w:numId="35" w16cid:durableId="369114950">
     <w:abstractNumId w:val="32"/>
   </w:num>
-  <w:num w:numId="36">
+  <w:num w:numId="36" w16cid:durableId="1324700484">
     <w:abstractNumId w:val="30"/>
   </w:num>
-  <w:num w:numId="37">
+  <w:num w:numId="37" w16cid:durableId="2005472199">
     <w:abstractNumId w:val="39"/>
   </w:num>
-  <w:num w:numId="38">
+  <w:num w:numId="38" w16cid:durableId="1027953262">
     <w:abstractNumId w:val="40"/>
   </w:num>
-  <w:num w:numId="39">
+  <w:num w:numId="39" w16cid:durableId="253440623">
     <w:abstractNumId w:val="28"/>
   </w:num>
-  <w:num w:numId="40">
+  <w:num w:numId="40" w16cid:durableId="416098180">
     <w:abstractNumId w:val="25"/>
   </w:num>
-  <w:num w:numId="41">
+  <w:num w:numId="41" w16cid:durableId="2134790784">
     <w:abstractNumId w:val="29"/>
   </w:num>
-  <w:num w:numId="42">
+  <w:num w:numId="42" w16cid:durableId="1982886556">
     <w:abstractNumId w:val="10"/>
   </w:num>
-  <w:num w:numId="43">
+  <w:num w:numId="43" w16cid:durableId="593173429">
     <w:abstractNumId w:val="17"/>
   </w:num>
-  <w:num w:numId="44">
+  <w:num w:numId="44" w16cid:durableId="1494833202">
     <w:abstractNumId w:val="24"/>
   </w:num>
-  <w:num w:numId="45">
+  <w:num w:numId="45" w16cid:durableId="1133981686">
     <w:abstractNumId w:val="43"/>
   </w:num>
 </w:numbering>
@@ -20939,12 +20908,9 @@
 </file>
 
 <file path=customXml/item1.xml><?xml version="1.0" encoding="utf-8"?>
-<?mso-contentType ?>
-<FormTemplates xmlns="http://schemas.microsoft.com/sharepoint/v3/contenttype/forms">
-  <Display>DocumentLibraryForm</Display>
-  <Edit>DocumentLibraryForm</Edit>
-  <New>DocumentLibraryForm</New>
-</FormTemplates>
+<p:properties xmlns:p="http://schemas.microsoft.com/office/2006/metadata/properties" xmlns:xsi="http://www.w3.org/2001/XMLSchema-instance" xmlns:pc="http://schemas.microsoft.com/office/infopath/2007/PartnerControls">
+  <documentManagement/>
+</p:properties>
 </file>
 
 <file path=customXml/item2.xml><?xml version="1.0" encoding="utf-8"?>
@@ -21119,9 +21085,12 @@
 </file>
 
 <file path=customXml/item3.xml><?xml version="1.0" encoding="utf-8"?>
-<p:properties xmlns:p="http://schemas.microsoft.com/office/2006/metadata/properties" xmlns:xsi="http://www.w3.org/2001/XMLSchema-instance" xmlns:pc="http://schemas.microsoft.com/office/infopath/2007/PartnerControls">
-  <documentManagement/>
-</p:properties>
+<?mso-contentType ?>
+<FormTemplates xmlns="http://schemas.microsoft.com/sharepoint/v3/contenttype/forms">
+  <Display>DocumentLibraryForm</Display>
+  <Edit>DocumentLibraryForm</Edit>
+  <New>DocumentLibraryForm</New>
+</FormTemplates>
 </file>
 
 <file path=customXml/item4.xml><?xml version="1.0" encoding="utf-8"?>
@@ -21154,9 +21123,10 @@
 </file>
 
 <file path=customXml/itemProps1.xml><?xml version="1.0" encoding="utf-8"?>
-<ds:datastoreItem xmlns:ds="http://schemas.openxmlformats.org/officeDocument/2006/customXml" ds:itemID="{5E2C2BFD-BEDF-4136-8D49-2A3C2401403F}">
+<ds:datastoreItem xmlns:ds="http://schemas.openxmlformats.org/officeDocument/2006/customXml" ds:itemID="{55951542-BE3C-4BB8-B31E-03A086260386}">
   <ds:schemaRefs>
-    <ds:schemaRef ds:uri="http://schemas.microsoft.com/sharepoint/v3/contenttype/forms"/>
+    <ds:schemaRef ds:uri="http://schemas.microsoft.com/office/2006/metadata/properties"/>
+    <ds:schemaRef ds:uri="http://schemas.microsoft.com/office/infopath/2007/PartnerControls"/>
   </ds:schemaRefs>
 </ds:datastoreItem>
 </file>
@@ -21181,10 +21151,9 @@
 </file>
 
 <file path=customXml/itemProps3.xml><?xml version="1.0" encoding="utf-8"?>
-<ds:datastoreItem xmlns:ds="http://schemas.openxmlformats.org/officeDocument/2006/customXml" ds:itemID="{55951542-BE3C-4BB8-B31E-03A086260386}">
+<ds:datastoreItem xmlns:ds="http://schemas.openxmlformats.org/officeDocument/2006/customXml" ds:itemID="{5E2C2BFD-BEDF-4136-8D49-2A3C2401403F}">
   <ds:schemaRefs>
-    <ds:schemaRef ds:uri="http://schemas.microsoft.com/office/2006/metadata/properties"/>
-    <ds:schemaRef ds:uri="http://schemas.microsoft.com/office/infopath/2007/PartnerControls"/>
+    <ds:schemaRef ds:uri="http://schemas.microsoft.com/sharepoint/v3/contenttype/forms"/>
   </ds:schemaRefs>
 </ds:datastoreItem>
 </file>

</xml_diff>